<commit_message>
Update rapport from week2
</commit_message>
<xml_diff>
--- a/rapport/Rapport.docx
+++ b/rapport/Rapport.docx
@@ -688,15 +688,7 @@
         <w:t>de « A</w:t>
       </w:r>
       <w:r>
-        <w:t xml:space="preserve">pplication </w:t>
-      </w:r>
-      <w:proofErr w:type="spellStart"/>
-      <w:r>
-        <w:t>programming</w:t>
-      </w:r>
-      <w:proofErr w:type="spellEnd"/>
-      <w:r>
-        <w:t xml:space="preserve"> interface</w:t>
+        <w:t>pplication programming interface</w:t>
       </w:r>
       <w:r>
         <w:t xml:space="preserve"> » </w:t>
@@ -714,16 +706,11 @@
         <w:t>ensemble de ressources, de classes</w:t>
       </w:r>
       <w:r>
-        <w:t xml:space="preserve"> qui </w:t>
-      </w:r>
-      <w:proofErr w:type="spellStart"/>
-      <w:r>
-        <w:t>permet</w:t>
+        <w:t xml:space="preserve"> qui permet</w:t>
       </w:r>
       <w:r>
         <w:t>ent</w:t>
       </w:r>
-      <w:proofErr w:type="spellEnd"/>
       <w:r>
         <w:t xml:space="preserve"> à deux applications de communiquer entre elles.</w:t>
       </w:r>
@@ -752,44 +739,12 @@
     <w:p/>
     <w:p>
       <w:r>
-        <w:t xml:space="preserve">Nous avons appris à appréhender l’api </w:t>
-      </w:r>
-      <w:proofErr w:type="spellStart"/>
-      <w:r>
-        <w:t>javadoc</w:t>
-      </w:r>
-      <w:proofErr w:type="spellEnd"/>
-      <w:r>
-        <w:t xml:space="preserve"> et ses bases, tel la récupération d</w:t>
-      </w:r>
-      <w:proofErr w:type="gramStart"/>
-      <w:r>
-        <w:t>’«</w:t>
-      </w:r>
-      <w:proofErr w:type="gramEnd"/>
-      <w:r>
-        <w:t xml:space="preserve"> éléments » — les Class, Interfaces et Enumérations — via l’environnement java (autrement dit la machine virtuelle qui lit, interprète, exécute le programme). </w:t>
-      </w:r>
-    </w:p>
-    <w:p>
-      <w:r>
-        <w:t xml:space="preserve">La commande </w:t>
-      </w:r>
-      <w:proofErr w:type="spellStart"/>
-      <w:r>
-        <w:t>javadoc</w:t>
-      </w:r>
-      <w:proofErr w:type="spellEnd"/>
-      <w:r>
-        <w:t xml:space="preserve"> de base, non pas pour l’utilisation de </w:t>
-      </w:r>
-      <w:proofErr w:type="spellStart"/>
-      <w:r>
-        <w:t>Doclet</w:t>
-      </w:r>
-      <w:proofErr w:type="spellEnd"/>
-      <w:r>
-        <w:t xml:space="preserve"> comme pour notre propre API mais pour la génération de fichier HTML, est d’ailleurs extrêmement pratique puisqu’elle nous permet d’obtenir rapidement et automatiquement un site de documentation pour notre code — en usant de la syntaxe « /** comment */ » et les balises associé</w:t>
+        <w:t>Nous avons appris à appréhender l’api javadoc et ses bases, tel la récupération d’« éléments » — les Class, Interfaces et Enumérations — via l’environnement java (autrement dit la machine virtuelle qui lit, interprète, exécute le programme). </w:t>
+      </w:r>
+    </w:p>
+    <w:p>
+      <w:r>
+        <w:t>La commande javadoc de base, non pas pour l’utilisation de Doclet comme pour notre propre API mais pour la génération de fichier HTML, est d’ailleurs extrêmement pratique puisqu’elle nous permet d’obtenir rapidement et automatiquement un site de documentation pour notre code — en usant de la syntaxe « /** comment */ » et les balises associé</w:t>
       </w:r>
       <w:r>
         <w:t>e</w:t>
@@ -820,14 +775,9 @@
       <w:bookmarkStart w:id="2" w:name="_Toc134731256"/>
       <w:r>
         <w:lastRenderedPageBreak/>
-        <w:t xml:space="preserve">Digrammes de séquence </w:t>
-      </w:r>
-      <w:proofErr w:type="spellStart"/>
-      <w:r>
-        <w:t>Javadoc</w:t>
+        <w:t>Digrammes de séquence Javadoc</w:t>
       </w:r>
       <w:bookmarkEnd w:id="2"/>
-      <w:proofErr w:type="spellEnd"/>
     </w:p>
     <w:p>
       <w:r>
@@ -890,14 +840,9 @@
       </w:pPr>
       <w:bookmarkStart w:id="3" w:name="_Toc134731257"/>
       <w:r>
-        <w:t xml:space="preserve">Digrammes de classe (analyse) </w:t>
-      </w:r>
-      <w:proofErr w:type="spellStart"/>
-      <w:r>
-        <w:t>Javadoc</w:t>
+        <w:t>Digrammes de classe (analyse) Javadoc</w:t>
       </w:r>
       <w:bookmarkEnd w:id="3"/>
-      <w:proofErr w:type="spellEnd"/>
     </w:p>
     <w:p>
       <w:r>
@@ -961,14 +906,9 @@
       <w:bookmarkStart w:id="4" w:name="_Toc134731258"/>
       <w:r>
         <w:lastRenderedPageBreak/>
-        <w:t xml:space="preserve">Digrammes de classe (conception) </w:t>
-      </w:r>
-      <w:proofErr w:type="spellStart"/>
-      <w:r>
-        <w:t>Javadoc</w:t>
+        <w:t>Digrammes de classe (conception) Javadoc</w:t>
       </w:r>
       <w:bookmarkEnd w:id="4"/>
-      <w:proofErr w:type="spellEnd"/>
     </w:p>
     <w:p>
       <w:r>
@@ -1129,36 +1069,159 @@
     </w:p>
     <w:p>
       <w:r>
-        <w:t xml:space="preserve">L’idée serait, à termes, qu’à chaque fois que l’utilisateur génère un schéma via notre </w:t>
-      </w:r>
-      <w:proofErr w:type="spellStart"/>
-      <w:r>
-        <w:t>PumlDoclet</w:t>
-      </w:r>
-      <w:proofErr w:type="spellEnd"/>
-      <w:r>
-        <w:t xml:space="preserve">, ce dernier génère un DCA ET un DCC avec le nom précisé (Exemple : </w:t>
-      </w:r>
-      <w:proofErr w:type="spellStart"/>
-      <w:r>
-        <w:t>nomfichier_DCA</w:t>
-      </w:r>
-      <w:proofErr w:type="spellEnd"/>
-      <w:r>
-        <w:t xml:space="preserve"> et </w:t>
-      </w:r>
-      <w:proofErr w:type="spellStart"/>
-      <w:r>
-        <w:t>nomfichier_DCC</w:t>
-      </w:r>
-      <w:proofErr w:type="spellEnd"/>
-      <w:r>
-        <w:t>) représentant le module souhaité.</w:t>
+        <w:t>L’idée serait, à termes, qu’à chaque fois que l’utilisateur génère un schéma via notre PumlDoclet, ce dernier génère un DCA ET un DCC avec le nom précisé (Exemple : nomfichier_DCA et nomfichier_DCC) représentant le module souhaité.</w:t>
       </w:r>
       <w:r>
         <w:t xml:space="preserve"> </w:t>
       </w:r>
     </w:p>
+    <w:p>
+      <w:pPr>
+        <w:pStyle w:val="Titre3"/>
+      </w:pPr>
+      <w:r>
+        <w:lastRenderedPageBreak/>
+        <w:t>Digrammes de classe (conception) Java</w:t>
+      </w:r>
+      <w:r>
+        <w:t xml:space="preserve"> language model</w:t>
+      </w:r>
+    </w:p>
+    <w:p>
+      <w:r>
+        <w:rPr>
+          <w:noProof/>
+        </w:rPr>
+        <w:drawing>
+          <wp:inline distT="0" distB="0" distL="0" distR="0" wp14:anchorId="0C8D84D4" wp14:editId="06FD81A3">
+            <wp:extent cx="5760720" cy="1998345"/>
+            <wp:effectExtent l="0" t="0" r="0" b="1905"/>
+            <wp:docPr id="1269420953" name="Image 2" descr="Une image contenant texte, diagramme, ligne, capture d’écran&#10;&#10;Description générée automatiquement"/>
+            <wp:cNvGraphicFramePr>
+              <a:graphicFrameLocks xmlns:a="http://schemas.openxmlformats.org/drawingml/2006/main" noChangeAspect="1"/>
+            </wp:cNvGraphicFramePr>
+            <a:graphic xmlns:a="http://schemas.openxmlformats.org/drawingml/2006/main">
+              <a:graphicData uri="http://schemas.openxmlformats.org/drawingml/2006/picture">
+                <pic:pic xmlns:pic="http://schemas.openxmlformats.org/drawingml/2006/picture">
+                  <pic:nvPicPr>
+                    <pic:cNvPr id="1269420953" name="Image 2" descr="Une image contenant texte, diagramme, ligne, capture d’écran&#10;&#10;Description générée automatiquement"/>
+                    <pic:cNvPicPr>
+                      <a:picLocks noChangeAspect="1" noChangeArrowheads="1"/>
+                    </pic:cNvPicPr>
+                  </pic:nvPicPr>
+                  <pic:blipFill>
+                    <a:blip r:embed="rId9" cstate="print">
+                      <a:extLst>
+                        <a:ext uri="{28A0092B-C50C-407E-A947-70E740481C1C}">
+                          <a14:useLocalDpi xmlns:a14="http://schemas.microsoft.com/office/drawing/2010/main" val="0"/>
+                        </a:ext>
+                      </a:extLst>
+                    </a:blip>
+                    <a:srcRect/>
+                    <a:stretch>
+                      <a:fillRect/>
+                    </a:stretch>
+                  </pic:blipFill>
+                  <pic:spPr bwMode="auto">
+                    <a:xfrm>
+                      <a:off x="0" y="0"/>
+                      <a:ext cx="5760720" cy="1998345"/>
+                    </a:xfrm>
+                    <a:prstGeom prst="rect">
+                      <a:avLst/>
+                    </a:prstGeom>
+                    <a:noFill/>
+                    <a:ln>
+                      <a:noFill/>
+                    </a:ln>
+                  </pic:spPr>
+                </pic:pic>
+              </a:graphicData>
+            </a:graphic>
+          </wp:inline>
+        </w:drawing>
+      </w:r>
+    </w:p>
+    <w:p>
+      <w:pPr>
+        <w:pStyle w:val="Titre3"/>
+      </w:pPr>
+      <w:r>
+        <w:t>Diagramme du module Western (généré)</w:t>
+      </w:r>
+    </w:p>
+    <w:p>
+      <w:r>
+        <w:rPr>
+          <w:noProof/>
+        </w:rPr>
+        <w:drawing>
+          <wp:inline distT="0" distB="0" distL="0" distR="0" wp14:anchorId="1EB93A0D" wp14:editId="7606152C">
+            <wp:extent cx="4114800" cy="4665345"/>
+            <wp:effectExtent l="0" t="0" r="0" b="1905"/>
+            <wp:docPr id="367750944" name="Image 3" descr="Une image contenant texte, capture d’écran, affichage, Rectangle&#10;&#10;Description générée automatiquement"/>
+            <wp:cNvGraphicFramePr>
+              <a:graphicFrameLocks xmlns:a="http://schemas.openxmlformats.org/drawingml/2006/main" noChangeAspect="1"/>
+            </wp:cNvGraphicFramePr>
+            <a:graphic xmlns:a="http://schemas.openxmlformats.org/drawingml/2006/main">
+              <a:graphicData uri="http://schemas.openxmlformats.org/drawingml/2006/picture">
+                <pic:pic xmlns:pic="http://schemas.openxmlformats.org/drawingml/2006/picture">
+                  <pic:nvPicPr>
+                    <pic:cNvPr id="367750944" name="Image 3" descr="Une image contenant texte, capture d’écran, affichage, Rectangle&#10;&#10;Description générée automatiquement"/>
+                    <pic:cNvPicPr>
+                      <a:picLocks noChangeAspect="1" noChangeArrowheads="1"/>
+                    </pic:cNvPicPr>
+                  </pic:nvPicPr>
+                  <pic:blipFill>
+                    <a:blip r:embed="rId10">
+                      <a:extLst>
+                        <a:ext uri="{28A0092B-C50C-407E-A947-70E740481C1C}">
+                          <a14:useLocalDpi xmlns:a14="http://schemas.microsoft.com/office/drawing/2010/main" val="0"/>
+                        </a:ext>
+                      </a:extLst>
+                    </a:blip>
+                    <a:srcRect/>
+                    <a:stretch>
+                      <a:fillRect/>
+                    </a:stretch>
+                  </pic:blipFill>
+                  <pic:spPr bwMode="auto">
+                    <a:xfrm>
+                      <a:off x="0" y="0"/>
+                      <a:ext cx="4114800" cy="4665345"/>
+                    </a:xfrm>
+                    <a:prstGeom prst="rect">
+                      <a:avLst/>
+                    </a:prstGeom>
+                    <a:noFill/>
+                    <a:ln>
+                      <a:noFill/>
+                    </a:ln>
+                  </pic:spPr>
+                </pic:pic>
+              </a:graphicData>
+            </a:graphic>
+          </wp:inline>
+        </w:drawing>
+      </w:r>
+    </w:p>
+    <w:p>
+      <w:pPr>
+        <w:pStyle w:val="Titre3"/>
+      </w:pPr>
+      <w:r>
+        <w:t xml:space="preserve">Digrammes </w:t>
+      </w:r>
+      <w:r>
+        <w:t xml:space="preserve">de notre API à cet instant </w:t>
+      </w:r>
+    </w:p>
+    <w:p>
+      <w:r>
+        <w:t>[A FAIRE]</w:t>
+      </w:r>
+    </w:p>
+    <w:p/>
     <w:p/>
     <w:sectPr>
       <w:pgSz w:w="11906" w:h="16838"/>

</xml_diff>